<commit_message>
Updated MVP design documentation
Reflects changes to MVP's displaying of data with an image and how it is
to be used.
</commit_message>
<xml_diff>
--- a/Documentation/Textagochi MVP Design.docx
+++ b/Documentation/Textagochi MVP Design.docx
@@ -313,7 +313,17 @@
         </w:numPr>
       </w:pPr>
       <w:r>
-        <w:t>Contains three buttons:</w:t>
+        <w:t xml:space="preserve">Displays a sample image of a </w:t>
+      </w:r>
+      <w:proofErr w:type="spellStart"/>
+      <w:proofErr w:type="gramStart"/>
+      <w:r>
+        <w:t>mon</w:t>
+      </w:r>
+      <w:proofErr w:type="spellEnd"/>
+      <w:proofErr w:type="gramEnd"/>
+      <w:r>
+        <w:t xml:space="preserve"> that scales along its X and Y axes based on SMS received/sent.</w:t>
       </w:r>
     </w:p>
     <w:p>
@@ -325,6 +335,54 @@
         </w:numPr>
       </w:pPr>
       <w:r>
+        <w:t>Starts out fairly small, scaled down greatly to give it room to grow.</w:t>
+      </w:r>
+    </w:p>
+    <w:p>
+      <w:pPr>
+        <w:pStyle w:val="ListParagraph"/>
+        <w:numPr>
+          <w:ilvl w:val="1"/>
+          <w:numId w:val="3"/>
+        </w:numPr>
+      </w:pPr>
+      <w:r>
+        <w:t>Grows wider as you receive SMS (1% additive width per SMS received).</w:t>
+      </w:r>
+    </w:p>
+    <w:p>
+      <w:pPr>
+        <w:pStyle w:val="ListParagraph"/>
+        <w:numPr>
+          <w:ilvl w:val="1"/>
+          <w:numId w:val="3"/>
+        </w:numPr>
+      </w:pPr>
+      <w:r>
+        <w:t>Grows taller as you send SMS (1% additive height per SMS sent).</w:t>
+      </w:r>
+    </w:p>
+    <w:p>
+      <w:pPr>
+        <w:pStyle w:val="ListParagraph"/>
+        <w:numPr>
+          <w:ilvl w:val="0"/>
+          <w:numId w:val="3"/>
+        </w:numPr>
+      </w:pPr>
+      <w:r>
+        <w:t>Contains three buttons:</w:t>
+      </w:r>
+    </w:p>
+    <w:p>
+      <w:pPr>
+        <w:pStyle w:val="ListParagraph"/>
+        <w:numPr>
+          <w:ilvl w:val="1"/>
+          <w:numId w:val="3"/>
+        </w:numPr>
+      </w:pPr>
+      <w:r>
         <w:t>Service On/Off</w:t>
       </w:r>
     </w:p>
@@ -434,7 +492,10 @@
     </w:p>
     <w:p>
       <w:r>
-        <w:t>The app itself will be visually-simple, just displaying text with the buttons at the bottom of the screen.</w:t>
+        <w:t>The app itself will be visually-simple, just displaying text with the butt</w:t>
+      </w:r>
+      <w:r>
+        <w:t xml:space="preserve">ons at the bottom of the screen, with the sample image in the center of the screen.  The sample image scales in size based on SMS sent and received – 1% larger on Y per SMS sent and 1% larger on X per SMS received, additively.  </w:t>
       </w:r>
     </w:p>
     <w:sectPr>
@@ -959,6 +1020,7 @@
   <w:style w:type="paragraph" w:default="1" w:styleId="Normal">
     <w:name w:val="Normal"/>
     <w:qFormat/>
+    <w:rsid w:val="00045A19"/>
   </w:style>
   <w:style w:type="paragraph" w:styleId="Heading1">
     <w:name w:val="heading 1"/>

</xml_diff>